<commit_message>
Revision of Praktikum 0 Basdat
</commit_message>
<xml_diff>
--- a/Basdat/Praktikum0/K01_P00_13520034.docx
+++ b/Basdat/Praktikum0/K01_P00_13520034.docx
@@ -106,7 +106,6 @@
           <w:szCs w:val="28"/>
         </w:rPr>
       </w:pPr>
-      <w:proofErr w:type="spellStart"/>
       <w:r>
         <w:rPr>
           <w:b/>
@@ -115,7 +114,6 @@
         </w:rPr>
         <w:t>Soal</w:t>
       </w:r>
-      <w:proofErr w:type="spellEnd"/>
     </w:p>
     <w:p>
       <w:pPr>
@@ -129,73 +127,28 @@
           <w:numId w:val="1"/>
         </w:numPr>
       </w:pPr>
-      <w:proofErr w:type="spellStart"/>
       <w:r>
-        <w:t>Buatlah</w:t>
+        <w:t>Buatlah query untuk menampilkan seluruh data continents.</w:t>
       </w:r>
-      <w:proofErr w:type="spellEnd"/>
+    </w:p>
+    <w:p>
+      <w:pPr>
+        <w:ind w:left="720"/>
+        <w:rPr>
+          <w:b/>
+        </w:rPr>
+      </w:pPr>
+    </w:p>
+    <w:p>
+      <w:pPr>
+        <w:ind w:left="720"/>
+      </w:pPr>
       <w:r>
-        <w:t xml:space="preserve"> query </w:t>
+        <w:rPr>
+          <w:b/>
+        </w:rPr>
+        <w:t>Jawaban query :</w:t>
       </w:r>
-      <w:proofErr w:type="spellStart"/>
-      <w:r>
-        <w:t>untuk</w:t>
-      </w:r>
-      <w:proofErr w:type="spellEnd"/>
-      <w:r>
-        <w:t xml:space="preserve"> </w:t>
-      </w:r>
-      <w:proofErr w:type="spellStart"/>
-      <w:r>
-        <w:t>menampilkan</w:t>
-      </w:r>
-      <w:proofErr w:type="spellEnd"/>
-      <w:r>
-        <w:t xml:space="preserve"> </w:t>
-      </w:r>
-      <w:proofErr w:type="spellStart"/>
-      <w:r>
-        <w:t>seluruh</w:t>
-      </w:r>
-      <w:proofErr w:type="spellEnd"/>
-      <w:r>
-        <w:t xml:space="preserve"> data continents.</w:t>
-      </w:r>
-    </w:p>
-    <w:p>
-      <w:pPr>
-        <w:ind w:left="720"/>
-        <w:rPr>
-          <w:b/>
-        </w:rPr>
-      </w:pPr>
-    </w:p>
-    <w:p>
-      <w:pPr>
-        <w:ind w:left="720"/>
-      </w:pPr>
-      <w:proofErr w:type="spellStart"/>
-      <w:r>
-        <w:rPr>
-          <w:b/>
-        </w:rPr>
-        <w:t>Jawaban</w:t>
-      </w:r>
-      <w:proofErr w:type="spellEnd"/>
-      <w:r>
-        <w:rPr>
-          <w:b/>
-        </w:rPr>
-        <w:t xml:space="preserve"> </w:t>
-      </w:r>
-      <w:proofErr w:type="gramStart"/>
-      <w:r>
-        <w:rPr>
-          <w:b/>
-        </w:rPr>
-        <w:t>query :</w:t>
-      </w:r>
-      <w:proofErr w:type="gramEnd"/>
     </w:p>
     <w:tbl>
       <w:tblPr>
@@ -252,16 +205,8 @@
         <w:rPr>
           <w:b/>
         </w:rPr>
-        <w:t xml:space="preserve">Hasil </w:t>
+        <w:t>Hasil screenshot :</w:t>
       </w:r>
-      <w:proofErr w:type="gramStart"/>
-      <w:r>
-        <w:rPr>
-          <w:b/>
-        </w:rPr>
-        <w:t>screenshot :</w:t>
-      </w:r>
-      <w:proofErr w:type="gramEnd"/>
     </w:p>
     <w:tbl>
       <w:tblPr>
@@ -305,6 +250,7 @@
             <w:r>
               <w:rPr>
                 <w:b/>
+                <w:noProof/>
               </w:rPr>
               <w:drawing>
                 <wp:inline distT="0" distB="0" distL="0" distR="0" wp14:anchorId="561A5A4F" wp14:editId="4C076C94">
@@ -361,85 +307,8 @@
           <w:numId w:val="1"/>
         </w:numPr>
       </w:pPr>
-      <w:proofErr w:type="spellStart"/>
       <w:r>
-        <w:t>Buatlah</w:t>
-      </w:r>
-      <w:proofErr w:type="spellEnd"/>
-      <w:r>
-        <w:t xml:space="preserve"> query </w:t>
-      </w:r>
-      <w:proofErr w:type="spellStart"/>
-      <w:r>
-        <w:t>untuk</w:t>
-      </w:r>
-      <w:proofErr w:type="spellEnd"/>
-      <w:r>
-        <w:t xml:space="preserve"> </w:t>
-      </w:r>
-      <w:proofErr w:type="spellStart"/>
-      <w:r>
-        <w:t>menampilkan</w:t>
-      </w:r>
-      <w:proofErr w:type="spellEnd"/>
-      <w:r>
-        <w:t xml:space="preserve"> </w:t>
-      </w:r>
-      <w:proofErr w:type="spellStart"/>
-      <w:r>
-        <w:t>nama</w:t>
-      </w:r>
-      <w:proofErr w:type="spellEnd"/>
-      <w:r>
-        <w:t xml:space="preserve"> negara dan </w:t>
-      </w:r>
-      <w:proofErr w:type="spellStart"/>
-      <w:r>
-        <w:t>luasnya</w:t>
-      </w:r>
-      <w:proofErr w:type="spellEnd"/>
-      <w:r>
-        <w:t xml:space="preserve"> </w:t>
-      </w:r>
-      <w:proofErr w:type="spellStart"/>
-      <w:r>
-        <w:t>dengan</w:t>
-      </w:r>
-      <w:proofErr w:type="spellEnd"/>
-      <w:r>
-        <w:t xml:space="preserve"> </w:t>
-      </w:r>
-      <w:proofErr w:type="spellStart"/>
-      <w:r>
-        <w:t>luas</w:t>
-      </w:r>
-      <w:proofErr w:type="spellEnd"/>
-      <w:r>
-        <w:t xml:space="preserve"> </w:t>
-      </w:r>
-      <w:proofErr w:type="spellStart"/>
-      <w:r>
-        <w:t>lebih</w:t>
-      </w:r>
-      <w:proofErr w:type="spellEnd"/>
-      <w:r>
-        <w:t xml:space="preserve"> </w:t>
-      </w:r>
-      <w:proofErr w:type="spellStart"/>
-      <w:r>
-        <w:t>dari</w:t>
-      </w:r>
-      <w:proofErr w:type="spellEnd"/>
-      <w:r>
-        <w:t xml:space="preserve"> 11100000 </w:t>
-      </w:r>
-      <w:proofErr w:type="spellStart"/>
-      <w:r>
-        <w:t>satuan</w:t>
-      </w:r>
-      <w:proofErr w:type="spellEnd"/>
-      <w:r>
-        <w:t>.</w:t>
+        <w:t>Buatlah query untuk menampilkan nama negara dan luasnya dengan luas lebih dari 11100000 satuan.</w:t>
       </w:r>
     </w:p>
     <w:p>
@@ -451,28 +320,12 @@
       <w:r>
         <w:tab/>
       </w:r>
-      <w:proofErr w:type="spellStart"/>
       <w:r>
         <w:rPr>
           <w:b/>
         </w:rPr>
-        <w:t>Jawaban</w:t>
+        <w:t>Jawaban query :</w:t>
       </w:r>
-      <w:proofErr w:type="spellEnd"/>
-      <w:r>
-        <w:rPr>
-          <w:b/>
-        </w:rPr>
-        <w:t xml:space="preserve"> </w:t>
-      </w:r>
-      <w:proofErr w:type="gramStart"/>
-      <w:r>
-        <w:rPr>
-          <w:b/>
-        </w:rPr>
-        <w:t>query :</w:t>
-      </w:r>
-      <w:proofErr w:type="gramEnd"/>
     </w:p>
     <w:tbl>
       <w:tblPr>
@@ -529,16 +382,8 @@
         <w:rPr>
           <w:b/>
         </w:rPr>
-        <w:t xml:space="preserve">Hasil </w:t>
+        <w:t>Hasil screenshot :</w:t>
       </w:r>
-      <w:proofErr w:type="gramStart"/>
-      <w:r>
-        <w:rPr>
-          <w:b/>
-        </w:rPr>
-        <w:t>screenshot :</w:t>
-      </w:r>
-      <w:proofErr w:type="gramEnd"/>
     </w:p>
     <w:tbl>
       <w:tblPr>
@@ -582,6 +427,7 @@
             <w:r>
               <w:rPr>
                 <w:b/>
+                <w:noProof/>
               </w:rPr>
               <w:drawing>
                 <wp:inline distT="0" distB="0" distL="0" distR="0" wp14:anchorId="54D01DBC" wp14:editId="4F1194D4">
@@ -642,86 +488,25 @@
         </w:tabs>
         <w:ind w:right="839"/>
       </w:pPr>
-      <w:proofErr w:type="spellStart"/>
       <w:r>
-        <w:t>Buatlah</w:t>
+        <w:t>Buatlah query untuk menampilkan nama-nama negara yang berasal dari continent Asia.</w:t>
       </w:r>
-      <w:proofErr w:type="spellEnd"/>
+    </w:p>
+    <w:p>
+      <w:pPr>
+        <w:ind w:left="720"/>
+      </w:pPr>
+    </w:p>
+    <w:p>
+      <w:pPr>
+        <w:ind w:left="720"/>
+      </w:pPr>
       <w:r>
-        <w:t xml:space="preserve"> query </w:t>
+        <w:rPr>
+          <w:b/>
+        </w:rPr>
+        <w:t>Jawaban query :</w:t>
       </w:r>
-      <w:proofErr w:type="spellStart"/>
-      <w:r>
-        <w:t>untuk</w:t>
-      </w:r>
-      <w:proofErr w:type="spellEnd"/>
-      <w:r>
-        <w:t xml:space="preserve"> </w:t>
-      </w:r>
-      <w:proofErr w:type="spellStart"/>
-      <w:r>
-        <w:t>menampilkan</w:t>
-      </w:r>
-      <w:proofErr w:type="spellEnd"/>
-      <w:r>
-        <w:t xml:space="preserve"> </w:t>
-      </w:r>
-      <w:proofErr w:type="spellStart"/>
-      <w:r>
-        <w:t>nama-nama</w:t>
-      </w:r>
-      <w:proofErr w:type="spellEnd"/>
-      <w:r>
-        <w:t xml:space="preserve"> negara yang </w:t>
-      </w:r>
-      <w:proofErr w:type="spellStart"/>
-      <w:r>
-        <w:t>berasal</w:t>
-      </w:r>
-      <w:proofErr w:type="spellEnd"/>
-      <w:r>
-        <w:t xml:space="preserve"> </w:t>
-      </w:r>
-      <w:proofErr w:type="spellStart"/>
-      <w:r>
-        <w:t>dari</w:t>
-      </w:r>
-      <w:proofErr w:type="spellEnd"/>
-      <w:r>
-        <w:t xml:space="preserve"> continent Asia.</w:t>
-      </w:r>
-    </w:p>
-    <w:p>
-      <w:pPr>
-        <w:ind w:left="720"/>
-      </w:pPr>
-    </w:p>
-    <w:p>
-      <w:pPr>
-        <w:ind w:left="720"/>
-      </w:pPr>
-      <w:proofErr w:type="spellStart"/>
-      <w:r>
-        <w:rPr>
-          <w:b/>
-        </w:rPr>
-        <w:t>Jawaban</w:t>
-      </w:r>
-      <w:proofErr w:type="spellEnd"/>
-      <w:r>
-        <w:rPr>
-          <w:b/>
-        </w:rPr>
-        <w:t xml:space="preserve"> </w:t>
-      </w:r>
-      <w:proofErr w:type="gramStart"/>
-      <w:r>
-        <w:rPr>
-          <w:b/>
-        </w:rPr>
-        <w:t>query :</w:t>
-      </w:r>
-      <w:proofErr w:type="gramEnd"/>
     </w:p>
     <w:tbl>
       <w:tblPr>
@@ -760,52 +545,7 @@
               <w:spacing w:line="240" w:lineRule="auto"/>
             </w:pPr>
             <w:r>
-              <w:t xml:space="preserve">SELECT countries.name FROM countries INNER JOIN regions ON </w:t>
-            </w:r>
-            <w:proofErr w:type="spellStart"/>
-            <w:proofErr w:type="gramStart"/>
-            <w:r>
-              <w:t>countries.region</w:t>
-            </w:r>
-            <w:proofErr w:type="gramEnd"/>
-            <w:r>
-              <w:t>_id</w:t>
-            </w:r>
-            <w:proofErr w:type="spellEnd"/>
-            <w:r>
-              <w:t xml:space="preserve"> = </w:t>
-            </w:r>
-            <w:proofErr w:type="spellStart"/>
-            <w:r>
-              <w:t>regions.ries.region_id</w:t>
-            </w:r>
-            <w:proofErr w:type="spellEnd"/>
-            <w:r>
-              <w:t xml:space="preserve"> = </w:t>
-            </w:r>
-            <w:proofErr w:type="spellStart"/>
-            <w:r>
-              <w:t>regions.region_id</w:t>
-            </w:r>
-            <w:proofErr w:type="spellEnd"/>
-            <w:r>
-              <w:t xml:space="preserve"> INNER JOIN continents ON </w:t>
-            </w:r>
-            <w:proofErr w:type="spellStart"/>
-            <w:r>
-              <w:t>regions.continent_id</w:t>
-            </w:r>
-            <w:proofErr w:type="spellEnd"/>
-            <w:r>
-              <w:t>=</w:t>
-            </w:r>
-            <w:proofErr w:type="spellStart"/>
-            <w:r>
-              <w:t>continents.continent_id</w:t>
-            </w:r>
-            <w:proofErr w:type="spellEnd"/>
-            <w:r>
-              <w:t xml:space="preserve"> WHERE continents.name like "Asia";</w:t>
+              <w:t>SELECT c.name FROM countries c, regions r, continents cn WHERE c.region_id=r.region_id AND r.continent_id=cn.continent_id AND cn.name LIKE "Asia";</w:t>
             </w:r>
           </w:p>
         </w:tc>
@@ -823,16 +563,8 @@
         <w:rPr>
           <w:b/>
         </w:rPr>
-        <w:t xml:space="preserve">Hasil </w:t>
+        <w:t>Hasil screenshot :</w:t>
       </w:r>
-      <w:proofErr w:type="gramStart"/>
-      <w:r>
-        <w:rPr>
-          <w:b/>
-        </w:rPr>
-        <w:t>screenshot :</w:t>
-      </w:r>
-      <w:proofErr w:type="gramEnd"/>
     </w:p>
     <w:tbl>
       <w:tblPr>
@@ -879,10 +611,10 @@
               </w:rPr>
               <w:lastRenderedPageBreak/>
               <w:drawing>
-                <wp:inline distT="0" distB="0" distL="0" distR="0" wp14:anchorId="596403D4" wp14:editId="6CF3B22E">
-                  <wp:extent cx="5359400" cy="7346950"/>
-                  <wp:effectExtent l="0" t="0" r="0" b="6350"/>
-                  <wp:docPr id="4" name="Picture 4"/>
+                <wp:inline distT="0" distB="0" distL="0" distR="0" wp14:anchorId="6946A1BB" wp14:editId="55B765EA">
+                  <wp:extent cx="5359400" cy="7285355"/>
+                  <wp:effectExtent l="0" t="0" r="0" b="0"/>
+                  <wp:docPr id="5" name="Picture 5"/>
                   <wp:cNvGraphicFramePr>
                     <a:graphicFrameLocks xmlns:a="http://schemas.openxmlformats.org/drawingml/2006/main" noChangeAspect="1"/>
                   </wp:cNvGraphicFramePr>
@@ -902,7 +634,7 @@
                         <pic:spPr>
                           <a:xfrm>
                             <a:off x="0" y="0"/>
-                            <a:ext cx="5359400" cy="7346950"/>
+                            <a:ext cx="5359400" cy="7285355"/>
                           </a:xfrm>
                           <a:prstGeom prst="rect">
                             <a:avLst/>
@@ -1074,7 +806,6 @@
               </w:rPr>
               <w:t>countries = (</w:t>
             </w:r>
-            <w:proofErr w:type="spellStart"/>
             <w:r>
               <w:rPr>
                 <w:sz w:val="24"/>
@@ -1083,45 +814,12 @@
               </w:rPr>
               <w:t>country_id</w:t>
             </w:r>
-            <w:proofErr w:type="spellEnd"/>
-            <w:r>
-              <w:rPr>
-                <w:sz w:val="24"/>
-                <w:szCs w:val="24"/>
-              </w:rPr>
-              <w:t xml:space="preserve">, name, area, </w:t>
-            </w:r>
-            <w:proofErr w:type="spellStart"/>
-            <w:r>
-              <w:rPr>
-                <w:sz w:val="24"/>
-                <w:szCs w:val="24"/>
-              </w:rPr>
-              <w:t>national_day</w:t>
-            </w:r>
-            <w:proofErr w:type="spellEnd"/>
-            <w:r>
-              <w:rPr>
-                <w:sz w:val="24"/>
-                <w:szCs w:val="24"/>
-              </w:rPr>
-              <w:t xml:space="preserve">, country_code2, country_code3, </w:t>
-            </w:r>
-            <w:proofErr w:type="spellStart"/>
-            <w:r>
-              <w:rPr>
-                <w:sz w:val="24"/>
-                <w:szCs w:val="24"/>
-              </w:rPr>
-              <w:t>region_id</w:t>
-            </w:r>
-            <w:proofErr w:type="spellEnd"/>
-            <w:r>
-              <w:rPr>
-                <w:sz w:val="24"/>
-                <w:szCs w:val="24"/>
-              </w:rPr>
-              <w:t>)</w:t>
+            <w:r>
+              <w:rPr>
+                <w:sz w:val="24"/>
+                <w:szCs w:val="24"/>
+              </w:rPr>
+              <w:t>, name, area, national_day, country_code2, country_code3, region_id)</w:t>
             </w:r>
           </w:p>
           <w:p>
@@ -1134,23 +832,13 @@
                 <w:szCs w:val="24"/>
               </w:rPr>
             </w:pPr>
-            <w:proofErr w:type="spellStart"/>
-            <w:r>
-              <w:rPr>
-                <w:sz w:val="24"/>
-                <w:szCs w:val="24"/>
-              </w:rPr>
-              <w:t>country_languages</w:t>
-            </w:r>
-            <w:proofErr w:type="spellEnd"/>
-            <w:r>
-              <w:rPr>
-                <w:sz w:val="24"/>
-                <w:szCs w:val="24"/>
-              </w:rPr>
-              <w:t xml:space="preserve"> = (</w:t>
-            </w:r>
-            <w:proofErr w:type="spellStart"/>
+            <w:r>
+              <w:rPr>
+                <w:sz w:val="24"/>
+                <w:szCs w:val="24"/>
+              </w:rPr>
+              <w:t>country_languages = (</w:t>
+            </w:r>
             <w:r>
               <w:rPr>
                 <w:sz w:val="24"/>
@@ -1159,7 +847,6 @@
               </w:rPr>
               <w:t>country_id</w:t>
             </w:r>
-            <w:proofErr w:type="spellEnd"/>
             <w:r>
               <w:rPr>
                 <w:sz w:val="24"/>
@@ -1167,7 +854,6 @@
               </w:rPr>
               <w:t xml:space="preserve">, </w:t>
             </w:r>
-            <w:proofErr w:type="spellStart"/>
             <w:r>
               <w:rPr>
                 <w:sz w:val="24"/>
@@ -1176,7 +862,6 @@
               </w:rPr>
               <w:t>language_id</w:t>
             </w:r>
-            <w:proofErr w:type="spellEnd"/>
             <w:r>
               <w:rPr>
                 <w:sz w:val="24"/>
@@ -1202,7 +887,6 @@
               </w:rPr>
               <w:t>languages = (</w:t>
             </w:r>
-            <w:proofErr w:type="spellStart"/>
             <w:r>
               <w:rPr>
                 <w:sz w:val="24"/>
@@ -1211,7 +895,6 @@
               </w:rPr>
               <w:t>language_id</w:t>
             </w:r>
-            <w:proofErr w:type="spellEnd"/>
             <w:r>
               <w:rPr>
                 <w:sz w:val="24"/>
@@ -1230,23 +913,13 @@
                 <w:szCs w:val="24"/>
               </w:rPr>
             </w:pPr>
-            <w:proofErr w:type="spellStart"/>
-            <w:r>
-              <w:rPr>
-                <w:sz w:val="24"/>
-                <w:szCs w:val="24"/>
-              </w:rPr>
-              <w:t>country_stats</w:t>
-            </w:r>
-            <w:proofErr w:type="spellEnd"/>
-            <w:r>
-              <w:rPr>
-                <w:sz w:val="24"/>
-                <w:szCs w:val="24"/>
-              </w:rPr>
-              <w:t xml:space="preserve"> = (</w:t>
-            </w:r>
-            <w:proofErr w:type="spellStart"/>
+            <w:r>
+              <w:rPr>
+                <w:sz w:val="24"/>
+                <w:szCs w:val="24"/>
+              </w:rPr>
+              <w:t>country_stats = (</w:t>
+            </w:r>
             <w:r>
               <w:rPr>
                 <w:sz w:val="24"/>
@@ -1255,7 +928,6 @@
               </w:rPr>
               <w:t>country_id</w:t>
             </w:r>
-            <w:proofErr w:type="spellEnd"/>
             <w:r>
               <w:rPr>
                 <w:sz w:val="24"/>
@@ -1276,23 +948,7 @@
                 <w:sz w:val="24"/>
                 <w:szCs w:val="24"/>
               </w:rPr>
-              <w:t xml:space="preserve">, population, </w:t>
-            </w:r>
-            <w:proofErr w:type="spellStart"/>
-            <w:r>
-              <w:rPr>
-                <w:sz w:val="24"/>
-                <w:szCs w:val="24"/>
-              </w:rPr>
-              <w:t>gdp</w:t>
-            </w:r>
-            <w:proofErr w:type="spellEnd"/>
-            <w:r>
-              <w:rPr>
-                <w:sz w:val="24"/>
-                <w:szCs w:val="24"/>
-              </w:rPr>
-              <w:t>)</w:t>
+              <w:t>, population, gdp)</w:t>
             </w:r>
           </w:p>
           <w:p>
@@ -1312,7 +968,6 @@
               </w:rPr>
               <w:t>regions = (</w:t>
             </w:r>
-            <w:proofErr w:type="spellStart"/>
             <w:r>
               <w:rPr>
                 <w:sz w:val="24"/>
@@ -1321,29 +976,12 @@
               </w:rPr>
               <w:t>region_id</w:t>
             </w:r>
-            <w:proofErr w:type="spellEnd"/>
-            <w:r>
-              <w:rPr>
-                <w:sz w:val="24"/>
-                <w:szCs w:val="24"/>
-              </w:rPr>
-              <w:t xml:space="preserve">, name, </w:t>
-            </w:r>
-            <w:proofErr w:type="spellStart"/>
-            <w:r>
-              <w:rPr>
-                <w:sz w:val="24"/>
-                <w:szCs w:val="24"/>
-              </w:rPr>
-              <w:t>continent_id</w:t>
-            </w:r>
-            <w:proofErr w:type="spellEnd"/>
-            <w:r>
-              <w:rPr>
-                <w:sz w:val="24"/>
-                <w:szCs w:val="24"/>
-              </w:rPr>
-              <w:t>)</w:t>
+            <w:r>
+              <w:rPr>
+                <w:sz w:val="24"/>
+                <w:szCs w:val="24"/>
+              </w:rPr>
+              <w:t>, name, continent_id)</w:t>
             </w:r>
           </w:p>
           <w:p>
@@ -1363,7 +1001,6 @@
               </w:rPr>
               <w:t>continents = (</w:t>
             </w:r>
-            <w:proofErr w:type="spellStart"/>
             <w:r>
               <w:rPr>
                 <w:sz w:val="24"/>
@@ -1372,7 +1009,6 @@
               </w:rPr>
               <w:t>continent_id</w:t>
             </w:r>
-            <w:proofErr w:type="spellEnd"/>
             <w:r>
               <w:rPr>
                 <w:sz w:val="24"/>

</xml_diff>